<commit_message>
Update GROUP PROJECT PLAN BY GROUP B.docx
</commit_message>
<xml_diff>
--- a/report/GROUP PROJECT PLAN BY GROUP B.docx
+++ b/report/GROUP PROJECT PLAN BY GROUP B.docx
@@ -7,8 +7,6 @@
         <w:pStyle w:val="NormalWeb"/>
         <w:jc w:val="center"/>
       </w:pPr>
-      <w:bookmarkStart w:id="0" w:name="_GoBack"/>
-      <w:bookmarkEnd w:id="0"/>
       <w:r>
         <w:rPr>
           <w:noProof/>
@@ -31,7 +29,7 @@
                     </pic:cNvPicPr>
                   </pic:nvPicPr>
                   <pic:blipFill>
-                    <a:blip r:embed="rId5">
+                    <a:blip r:embed="rId6">
                       <a:extLst>
                         <a:ext uri="{28A0092B-C50C-407E-A947-70E740481C1C}">
                           <a14:useLocalDpi xmlns:a14="http://schemas.microsoft.com/office/drawing/2010/main" val="0"/>
@@ -84,7 +82,13 @@
         <w:jc w:val="center"/>
       </w:pPr>
       <w:r>
-        <w:t>A DATA SCIENCE APPROACH TO FORECAST ELECTRICITY CONSUMPTION IN AUSTRALIA</w:t>
+        <w:t xml:space="preserve">A DATA SCIENCE APPROACH TO FORECAST ELECTRICITY </w:t>
+      </w:r>
+      <w:r>
+        <w:t>DEMAND</w:t>
+      </w:r>
+      <w:r>
+        <w:t xml:space="preserve"> IN AUSTRALIA</w:t>
       </w:r>
     </w:p>
     <w:p>
@@ -106,12 +110,57 @@
       <w:pPr>
         <w:jc w:val="center"/>
       </w:pPr>
+      <w:r>
+        <w:t xml:space="preserve">Kiara </w:t>
+      </w:r>
+      <w:proofErr w:type="spellStart"/>
+      <w:r>
+        <w:t>Zentrich</w:t>
+      </w:r>
+      <w:proofErr w:type="spellEnd"/>
+      <w:r>
+        <w:t xml:space="preserve"> (</w:t>
+      </w:r>
+      <w:r>
+        <w:t>z5382804</w:t>
+      </w:r>
+      <w:r>
+        <w:t>)</w:t>
+      </w:r>
     </w:p>
     <w:p>
       <w:pPr>
         <w:jc w:val="center"/>
       </w:pPr>
       <w:r>
+        <w:t>Mathew Fraser(</w:t>
+      </w:r>
+      <w:r>
+        <w:t>z5433663</w:t>
+      </w:r>
+      <w:r>
+        <w:t>)</w:t>
+      </w:r>
+    </w:p>
+    <w:p>
+      <w:pPr>
+        <w:jc w:val="center"/>
+      </w:pPr>
+      <w:r>
+        <w:t>Santosh Ban (</w:t>
+      </w:r>
+      <w:r>
+        <w:t>z5441817</w:t>
+      </w:r>
+      <w:r>
+        <w:t>)</w:t>
+      </w:r>
+    </w:p>
+    <w:p>
+      <w:pPr>
+        <w:jc w:val="center"/>
+      </w:pPr>
+      <w:r>
         <w:t>Karunya Sankar Kumar (z5339860)</w:t>
       </w:r>
     </w:p>
@@ -119,59 +168,19 @@
       <w:pPr>
         <w:jc w:val="center"/>
       </w:pPr>
-      <w:r>
-        <w:t xml:space="preserve">Kiara </w:t>
-      </w:r>
-      <w:proofErr w:type="spellStart"/>
-      <w:r>
-        <w:t>Zentrich</w:t>
-      </w:r>
-      <w:proofErr w:type="spellEnd"/>
-      <w:r>
-        <w:t xml:space="preserve"> (</w:t>
-      </w:r>
-      <w:r>
-        <w:t>z5382804</w:t>
-      </w:r>
-      <w:r>
-        <w:t>)</w:t>
-      </w:r>
     </w:p>
     <w:p>
       <w:pPr>
         <w:jc w:val="center"/>
       </w:pPr>
       <w:r>
-        <w:t xml:space="preserve">Mathew </w:t>
-      </w:r>
-      <w:proofErr w:type="gramStart"/>
-      <w:r>
-        <w:t xml:space="preserve">Fraser( </w:t>
-      </w:r>
-      <w:r>
-        <w:t>z</w:t>
-      </w:r>
-      <w:proofErr w:type="gramEnd"/>
-      <w:r>
-        <w:t>5433663</w:t>
-      </w:r>
-      <w:r>
-        <w:t>)</w:t>
+        <w:t>March 2024</w:t>
       </w:r>
     </w:p>
     <w:p>
       <w:pPr>
         <w:jc w:val="center"/>
       </w:pPr>
-      <w:r>
-        <w:t>Santosh Ban (</w:t>
-      </w:r>
-      <w:r>
-        <w:t>z5441817</w:t>
-      </w:r>
-      <w:r>
-        <w:t>)</w:t>
-      </w:r>
     </w:p>
     <w:p>
       <w:pPr>
@@ -182,9 +191,6 @@
       <w:pPr>
         <w:jc w:val="center"/>
       </w:pPr>
-      <w:r>
-        <w:t>March 2024</w:t>
-      </w:r>
     </w:p>
     <w:p>
       <w:pPr>
@@ -215,6 +221,9 @@
       <w:pPr>
         <w:jc w:val="center"/>
       </w:pPr>
+      <w:r>
+        <w:t>SUBMITTED IN PARTIAL FULFILMENT OF THE REQUIREMENTS OF THE CAPSTONE COURSE ZZSC9020</w:t>
+      </w:r>
     </w:p>
     <w:p>
       <w:pPr>
@@ -228,11 +237,774 @@
     </w:p>
     <w:p>
       <w:pPr>
-        <w:jc w:val="center"/>
-      </w:pPr>
-      <w:r>
-        <w:t>SUBMITTED IN PARTIAL FULFILMENT OF THE REQUIREMENTS OF THE CAPSTONE COURSE ZZSC9020</w:t>
-      </w:r>
+        <w:pStyle w:val="IntenseQuote"/>
+      </w:pPr>
+      <w:r>
+        <w:lastRenderedPageBreak/>
+        <w:t>Abstract</w:t>
+      </w:r>
+    </w:p>
+    <w:p>
+      <w:pPr>
+        <w:ind w:left="709"/>
+      </w:pPr>
+      <w:r>
+        <w:t>Sample Text</w:t>
+      </w:r>
+    </w:p>
+    <w:p>
+      <w:pPr>
+        <w:ind w:left="709"/>
+      </w:pPr>
+    </w:p>
+    <w:p>
+      <w:pPr>
+        <w:ind w:left="709"/>
+      </w:pPr>
+    </w:p>
+    <w:p>
+      <w:pPr>
+        <w:ind w:left="709"/>
+      </w:pPr>
+    </w:p>
+    <w:p>
+      <w:pPr>
+        <w:ind w:left="709"/>
+      </w:pPr>
+    </w:p>
+    <w:p>
+      <w:pPr>
+        <w:ind w:left="709"/>
+      </w:pPr>
+    </w:p>
+    <w:p>
+      <w:pPr>
+        <w:ind w:left="709"/>
+      </w:pPr>
+    </w:p>
+    <w:p>
+      <w:pPr>
+        <w:ind w:left="709"/>
+      </w:pPr>
+    </w:p>
+    <w:p>
+      <w:pPr>
+        <w:ind w:left="709"/>
+      </w:pPr>
+    </w:p>
+    <w:p>
+      <w:pPr>
+        <w:ind w:left="709"/>
+      </w:pPr>
+    </w:p>
+    <w:p>
+      <w:pPr>
+        <w:ind w:left="709"/>
+      </w:pPr>
+    </w:p>
+    <w:p>
+      <w:pPr>
+        <w:ind w:left="709"/>
+      </w:pPr>
+    </w:p>
+    <w:p>
+      <w:pPr>
+        <w:ind w:left="709"/>
+      </w:pPr>
+    </w:p>
+    <w:p>
+      <w:pPr>
+        <w:ind w:left="709"/>
+      </w:pPr>
+    </w:p>
+    <w:p>
+      <w:pPr>
+        <w:ind w:left="709"/>
+      </w:pPr>
+    </w:p>
+    <w:p>
+      <w:pPr>
+        <w:ind w:left="709"/>
+      </w:pPr>
+    </w:p>
+    <w:p>
+      <w:pPr>
+        <w:ind w:left="709"/>
+      </w:pPr>
+    </w:p>
+    <w:p>
+      <w:pPr>
+        <w:ind w:left="709"/>
+      </w:pPr>
+    </w:p>
+    <w:p>
+      <w:pPr>
+        <w:ind w:left="709"/>
+      </w:pPr>
+    </w:p>
+    <w:p>
+      <w:pPr>
+        <w:ind w:left="709"/>
+      </w:pPr>
+    </w:p>
+    <w:p>
+      <w:pPr>
+        <w:ind w:left="709"/>
+      </w:pPr>
+    </w:p>
+    <w:p>
+      <w:pPr>
+        <w:ind w:left="709"/>
+      </w:pPr>
+    </w:p>
+    <w:p>
+      <w:pPr>
+        <w:ind w:left="709"/>
+      </w:pPr>
+    </w:p>
+    <w:p>
+      <w:pPr>
+        <w:ind w:left="709"/>
+      </w:pPr>
+    </w:p>
+    <w:p>
+      <w:pPr>
+        <w:ind w:left="709"/>
+      </w:pPr>
+    </w:p>
+    <w:p>
+      <w:pPr>
+        <w:ind w:left="709"/>
+      </w:pPr>
+    </w:p>
+    <w:p>
+      <w:pPr>
+        <w:ind w:left="709"/>
+      </w:pPr>
+    </w:p>
+    <w:p>
+      <w:pPr>
+        <w:ind w:left="709"/>
+      </w:pPr>
+    </w:p>
+    <w:p>
+      <w:pPr>
+        <w:pStyle w:val="IntenseQuote"/>
+      </w:pPr>
+      <w:r>
+        <w:lastRenderedPageBreak/>
+        <w:t>Contents</w:t>
+      </w:r>
+    </w:p>
+    <w:p>
+      <w:pPr>
+        <w:pStyle w:val="TOC1"/>
+        <w:tabs>
+          <w:tab w:val="right" w:pos="9016"/>
+        </w:tabs>
+        <w:rPr>
+          <w:rFonts w:cstheme="minorBidi"/>
+          <w:b w:val="0"/>
+          <w:bCs w:val="0"/>
+          <w:noProof/>
+          <w:color w:val="auto"/>
+          <w:kern w:val="2"/>
+          <w:sz w:val="22"/>
+          <w:szCs w:val="28"/>
+          <w:lang w:bidi="th-TH"/>
+          <w14:ligatures w14:val="standardContextual"/>
+        </w:rPr>
+      </w:pPr>
+      <w:r>
+        <w:rPr>
+          <w:b w:val="0"/>
+          <w:bCs w:val="0"/>
+        </w:rPr>
+        <w:fldChar w:fldCharType="begin"/>
+      </w:r>
+      <w:r>
+        <w:rPr>
+          <w:b w:val="0"/>
+          <w:bCs w:val="0"/>
+        </w:rPr>
+        <w:instrText xml:space="preserve"> TOC \o "1-1" \p " " \h \z \u </w:instrText>
+      </w:r>
+      <w:r>
+        <w:rPr>
+          <w:b w:val="0"/>
+          <w:bCs w:val="0"/>
+        </w:rPr>
+        <w:fldChar w:fldCharType="separate"/>
+      </w:r>
+      <w:hyperlink w:anchor="_Toc160900285" w:history="1">
+        <w:r>
+          <w:rPr>
+            <w:rStyle w:val="Hyperlink"/>
+            <w:noProof/>
+          </w:rPr>
+          <w:t>1 Introduction and Motivation</w:t>
+        </w:r>
+        <w:r>
+          <w:rPr>
+            <w:noProof/>
+            <w:webHidden/>
+          </w:rPr>
+          <w:t xml:space="preserve"> </w:t>
+        </w:r>
+        <w:r>
+          <w:rPr>
+            <w:noProof/>
+            <w:webHidden/>
+          </w:rPr>
+          <w:fldChar w:fldCharType="begin"/>
+        </w:r>
+        <w:r>
+          <w:rPr>
+            <w:noProof/>
+            <w:webHidden/>
+          </w:rPr>
+          <w:instrText xml:space="preserve"> PAGEREF _Toc160900285 \h </w:instrText>
+        </w:r>
+        <w:r>
+          <w:rPr>
+            <w:noProof/>
+            <w:webHidden/>
+          </w:rPr>
+        </w:r>
+        <w:r>
+          <w:rPr>
+            <w:noProof/>
+            <w:webHidden/>
+          </w:rPr>
+          <w:fldChar w:fldCharType="separate"/>
+        </w:r>
+        <w:r>
+          <w:rPr>
+            <w:noProof/>
+            <w:webHidden/>
+          </w:rPr>
+          <w:t>4</w:t>
+        </w:r>
+        <w:r>
+          <w:rPr>
+            <w:noProof/>
+            <w:webHidden/>
+          </w:rPr>
+          <w:fldChar w:fldCharType="end"/>
+        </w:r>
+      </w:hyperlink>
+    </w:p>
+    <w:p>
+      <w:pPr>
+        <w:pStyle w:val="TOC1"/>
+        <w:tabs>
+          <w:tab w:val="right" w:pos="9016"/>
+        </w:tabs>
+        <w:rPr>
+          <w:rFonts w:cstheme="minorBidi"/>
+          <w:b w:val="0"/>
+          <w:bCs w:val="0"/>
+          <w:noProof/>
+          <w:color w:val="auto"/>
+          <w:kern w:val="2"/>
+          <w:sz w:val="22"/>
+          <w:szCs w:val="28"/>
+          <w:lang w:bidi="th-TH"/>
+          <w14:ligatures w14:val="standardContextual"/>
+        </w:rPr>
+      </w:pPr>
+      <w:hyperlink w:anchor="_Toc160900286" w:history="1">
+        <w:r>
+          <w:rPr>
+            <w:rStyle w:val="Hyperlink"/>
+            <w:noProof/>
+          </w:rPr>
+          <w:t>2 Brief Literature Review</w:t>
+        </w:r>
+        <w:r>
+          <w:rPr>
+            <w:noProof/>
+            <w:webHidden/>
+          </w:rPr>
+          <w:t xml:space="preserve"> </w:t>
+        </w:r>
+        <w:r>
+          <w:rPr>
+            <w:noProof/>
+            <w:webHidden/>
+          </w:rPr>
+          <w:fldChar w:fldCharType="begin"/>
+        </w:r>
+        <w:r>
+          <w:rPr>
+            <w:noProof/>
+            <w:webHidden/>
+          </w:rPr>
+          <w:instrText xml:space="preserve"> PAGEREF _Toc160900286 \h </w:instrText>
+        </w:r>
+        <w:r>
+          <w:rPr>
+            <w:noProof/>
+            <w:webHidden/>
+          </w:rPr>
+        </w:r>
+        <w:r>
+          <w:rPr>
+            <w:noProof/>
+            <w:webHidden/>
+          </w:rPr>
+          <w:fldChar w:fldCharType="separate"/>
+        </w:r>
+        <w:r>
+          <w:rPr>
+            <w:noProof/>
+            <w:webHidden/>
+          </w:rPr>
+          <w:t>4</w:t>
+        </w:r>
+        <w:r>
+          <w:rPr>
+            <w:noProof/>
+            <w:webHidden/>
+          </w:rPr>
+          <w:fldChar w:fldCharType="end"/>
+        </w:r>
+      </w:hyperlink>
+    </w:p>
+    <w:p>
+      <w:pPr>
+        <w:pStyle w:val="TOC1"/>
+        <w:tabs>
+          <w:tab w:val="right" w:pos="9016"/>
+        </w:tabs>
+        <w:rPr>
+          <w:rFonts w:cstheme="minorBidi"/>
+          <w:b w:val="0"/>
+          <w:bCs w:val="0"/>
+          <w:noProof/>
+          <w:color w:val="auto"/>
+          <w:kern w:val="2"/>
+          <w:sz w:val="22"/>
+          <w:szCs w:val="28"/>
+          <w:lang w:bidi="th-TH"/>
+          <w14:ligatures w14:val="standardContextual"/>
+        </w:rPr>
+      </w:pPr>
+      <w:hyperlink w:anchor="_Toc160900287" w:history="1">
+        <w:r>
+          <w:rPr>
+            <w:rStyle w:val="Hyperlink"/>
+            <w:noProof/>
+          </w:rPr>
+          <w:t>3 Methods, Software and Data Description</w:t>
+        </w:r>
+        <w:r>
+          <w:rPr>
+            <w:noProof/>
+            <w:webHidden/>
+          </w:rPr>
+          <w:t xml:space="preserve"> </w:t>
+        </w:r>
+        <w:r>
+          <w:rPr>
+            <w:noProof/>
+            <w:webHidden/>
+          </w:rPr>
+          <w:fldChar w:fldCharType="begin"/>
+        </w:r>
+        <w:r>
+          <w:rPr>
+            <w:noProof/>
+            <w:webHidden/>
+          </w:rPr>
+          <w:instrText xml:space="preserve"> PAGEREF _Toc160900287 \h </w:instrText>
+        </w:r>
+        <w:r>
+          <w:rPr>
+            <w:noProof/>
+            <w:webHidden/>
+          </w:rPr>
+        </w:r>
+        <w:r>
+          <w:rPr>
+            <w:noProof/>
+            <w:webHidden/>
+          </w:rPr>
+          <w:fldChar w:fldCharType="separate"/>
+        </w:r>
+        <w:r>
+          <w:rPr>
+            <w:noProof/>
+            <w:webHidden/>
+          </w:rPr>
+          <w:t>4</w:t>
+        </w:r>
+        <w:r>
+          <w:rPr>
+            <w:noProof/>
+            <w:webHidden/>
+          </w:rPr>
+          <w:fldChar w:fldCharType="end"/>
+        </w:r>
+      </w:hyperlink>
+    </w:p>
+    <w:p>
+      <w:pPr>
+        <w:pStyle w:val="TOC1"/>
+        <w:tabs>
+          <w:tab w:val="right" w:pos="9016"/>
+        </w:tabs>
+        <w:rPr>
+          <w:rFonts w:cstheme="minorBidi"/>
+          <w:b w:val="0"/>
+          <w:bCs w:val="0"/>
+          <w:noProof/>
+          <w:color w:val="auto"/>
+          <w:kern w:val="2"/>
+          <w:sz w:val="22"/>
+          <w:szCs w:val="28"/>
+          <w:lang w:bidi="th-TH"/>
+          <w14:ligatures w14:val="standardContextual"/>
+        </w:rPr>
+      </w:pPr>
+      <w:hyperlink w:anchor="_Toc160900288" w:history="1">
+        <w:r>
+          <w:rPr>
+            <w:rStyle w:val="Hyperlink"/>
+            <w:noProof/>
+          </w:rPr>
+          <w:t>4 Activities and Schedule</w:t>
+        </w:r>
+        <w:r>
+          <w:rPr>
+            <w:noProof/>
+            <w:webHidden/>
+          </w:rPr>
+          <w:t xml:space="preserve"> </w:t>
+        </w:r>
+        <w:r>
+          <w:rPr>
+            <w:noProof/>
+            <w:webHidden/>
+          </w:rPr>
+          <w:fldChar w:fldCharType="begin"/>
+        </w:r>
+        <w:r>
+          <w:rPr>
+            <w:noProof/>
+            <w:webHidden/>
+          </w:rPr>
+          <w:instrText xml:space="preserve"> PAGEREF _Toc160900288 \h </w:instrText>
+        </w:r>
+        <w:r>
+          <w:rPr>
+            <w:noProof/>
+            <w:webHidden/>
+          </w:rPr>
+        </w:r>
+        <w:r>
+          <w:rPr>
+            <w:noProof/>
+            <w:webHidden/>
+          </w:rPr>
+          <w:fldChar w:fldCharType="separate"/>
+        </w:r>
+        <w:r>
+          <w:rPr>
+            <w:noProof/>
+            <w:webHidden/>
+          </w:rPr>
+          <w:t>4</w:t>
+        </w:r>
+        <w:r>
+          <w:rPr>
+            <w:noProof/>
+            <w:webHidden/>
+          </w:rPr>
+          <w:fldChar w:fldCharType="end"/>
+        </w:r>
+      </w:hyperlink>
+    </w:p>
+    <w:p>
+      <w:pPr>
+        <w:ind w:firstLine="720"/>
+      </w:pPr>
+      <w:r>
+        <w:rPr>
+          <w:rFonts w:asciiTheme="minorHAnsi" w:hAnsiTheme="minorHAnsi" w:cstheme="minorHAnsi"/>
+          <w:b/>
+          <w:bCs/>
+          <w:sz w:val="20"/>
+          <w:szCs w:val="24"/>
+        </w:rPr>
+        <w:fldChar w:fldCharType="end"/>
+      </w:r>
+    </w:p>
+    <w:p>
+      <w:pPr>
+        <w:ind w:firstLine="720"/>
+      </w:pPr>
+    </w:p>
+    <w:p>
+      <w:pPr>
+        <w:ind w:firstLine="720"/>
+      </w:pPr>
+    </w:p>
+    <w:p>
+      <w:pPr>
+        <w:ind w:firstLine="720"/>
+      </w:pPr>
+    </w:p>
+    <w:p>
+      <w:pPr>
+        <w:ind w:firstLine="720"/>
+      </w:pPr>
+    </w:p>
+    <w:p>
+      <w:pPr>
+        <w:ind w:firstLine="720"/>
+      </w:pPr>
+    </w:p>
+    <w:p>
+      <w:pPr>
+        <w:ind w:firstLine="720"/>
+      </w:pPr>
+    </w:p>
+    <w:p>
+      <w:pPr>
+        <w:ind w:firstLine="720"/>
+      </w:pPr>
+    </w:p>
+    <w:p>
+      <w:pPr>
+        <w:ind w:firstLine="720"/>
+      </w:pPr>
+    </w:p>
+    <w:p>
+      <w:pPr>
+        <w:ind w:firstLine="720"/>
+      </w:pPr>
+    </w:p>
+    <w:p>
+      <w:pPr>
+        <w:ind w:firstLine="720"/>
+      </w:pPr>
+    </w:p>
+    <w:p>
+      <w:pPr>
+        <w:ind w:firstLine="720"/>
+      </w:pPr>
+    </w:p>
+    <w:p>
+      <w:pPr>
+        <w:ind w:firstLine="720"/>
+      </w:pPr>
+    </w:p>
+    <w:p>
+      <w:pPr>
+        <w:ind w:firstLine="720"/>
+      </w:pPr>
+    </w:p>
+    <w:p>
+      <w:pPr>
+        <w:ind w:firstLine="720"/>
+      </w:pPr>
+    </w:p>
+    <w:p>
+      <w:pPr>
+        <w:ind w:firstLine="720"/>
+      </w:pPr>
+    </w:p>
+    <w:p>
+      <w:pPr>
+        <w:ind w:firstLine="720"/>
+      </w:pPr>
+    </w:p>
+    <w:p>
+      <w:pPr>
+        <w:ind w:firstLine="720"/>
+      </w:pPr>
+    </w:p>
+    <w:p>
+      <w:pPr>
+        <w:ind w:firstLine="720"/>
+      </w:pPr>
+    </w:p>
+    <w:p>
+      <w:pPr>
+        <w:ind w:firstLine="720"/>
+      </w:pPr>
+    </w:p>
+    <w:p>
+      <w:pPr>
+        <w:ind w:firstLine="720"/>
+      </w:pPr>
+    </w:p>
+    <w:p>
+      <w:pPr>
+        <w:ind w:firstLine="720"/>
+      </w:pPr>
+    </w:p>
+    <w:p/>
+    <w:p/>
+    <w:p>
+      <w:pPr>
+        <w:pStyle w:val="Heading1"/>
+      </w:pPr>
+      <w:bookmarkStart w:id="0" w:name="_Toc160900285"/>
+      <w:r>
+        <w:t>1 Introduction and Motivation</w:t>
+      </w:r>
+      <w:bookmarkEnd w:id="0"/>
+    </w:p>
+    <w:p>
+      <w:r>
+        <w:t>Sample Text</w:t>
+      </w:r>
+    </w:p>
+    <w:p/>
+    <w:p>
+      <w:pPr>
+        <w:pStyle w:val="Heading1"/>
+      </w:pPr>
+      <w:bookmarkStart w:id="1" w:name="_Toc160900286"/>
+      <w:r>
+        <w:t>2 Brief Literature Review</w:t>
+      </w:r>
+      <w:bookmarkEnd w:id="1"/>
+    </w:p>
+    <w:p>
+      <w:r>
+        <w:t>Sample Text</w:t>
+      </w:r>
+    </w:p>
+    <w:p>
+      <w:pPr>
+        <w:pStyle w:val="HeadingWhite"/>
+      </w:pPr>
+    </w:p>
+    <w:p>
+      <w:pPr>
+        <w:pStyle w:val="Heading1"/>
+      </w:pPr>
+      <w:bookmarkStart w:id="2" w:name="_Toc160900287"/>
+      <w:r>
+        <w:t>3 Methods, Software and Data Description</w:t>
+      </w:r>
+      <w:bookmarkEnd w:id="2"/>
+    </w:p>
+    <w:p>
+      <w:r>
+        <w:t>Sample Text</w:t>
+      </w:r>
+    </w:p>
+    <w:p>
+      <w:pPr>
+        <w:pStyle w:val="HeadingWhite"/>
+      </w:pPr>
+    </w:p>
+    <w:p>
+      <w:pPr>
+        <w:pStyle w:val="HeadingWhite"/>
+      </w:pPr>
+    </w:p>
+    <w:p>
+      <w:pPr>
+        <w:pStyle w:val="Heading1"/>
+      </w:pPr>
+      <w:bookmarkStart w:id="3" w:name="_Toc160900288"/>
+      <w:r>
+        <w:t>4 Activities and Schedule</w:t>
+      </w:r>
+      <w:bookmarkEnd w:id="3"/>
+    </w:p>
+    <w:p>
+      <w:r>
+        <w:t>Sample Text</w:t>
+      </w:r>
+    </w:p>
+    <w:p/>
+    <w:p/>
+    <w:p/>
+    <w:p/>
+    <w:p/>
+    <w:p/>
+    <w:p/>
+    <w:p/>
+    <w:p/>
+    <w:p/>
+    <w:p/>
+    <w:p/>
+    <w:p/>
+    <w:p/>
+    <w:p/>
+    <w:p/>
+    <w:p/>
+    <w:p/>
+    <w:p/>
+    <w:p>
+      <w:r>
+        <w:t>&lt;Insert Image of Gantt Chart&gt;</w:t>
+      </w:r>
+    </w:p>
+    <w:p/>
+    <w:p/>
+    <w:p/>
+    <w:p/>
+    <w:p/>
+    <w:p/>
+    <w:p/>
+    <w:p/>
+    <w:p/>
+    <w:p/>
+    <w:p/>
+    <w:p/>
+    <w:p/>
+    <w:p/>
+    <w:p/>
+    <w:p/>
+    <w:p/>
+    <w:p/>
+    <w:p/>
+    <w:p/>
+    <w:p/>
+    <w:p/>
+    <w:p/>
+    <w:p/>
+    <w:p/>
+    <w:p/>
+    <w:p/>
+    <w:p/>
+    <w:p/>
+    <w:p/>
+    <w:p>
+      <w:pPr>
+        <w:pStyle w:val="IntenseQuote"/>
+      </w:pPr>
+      <w:r>
+        <w:t>References</w:t>
+      </w:r>
+    </w:p>
+    <w:p/>
+    <w:p>
+      <w:pPr>
+        <w:pStyle w:val="HeadingWhite"/>
+      </w:pPr>
+    </w:p>
+    <w:p>
+      <w:pPr>
+        <w:pStyle w:val="HeadingWhite"/>
+      </w:pPr>
+    </w:p>
+    <w:p>
+      <w:pPr>
+        <w:pStyle w:val="HeadingWhite"/>
+      </w:pPr>
+    </w:p>
+    <w:p>
+      <w:pPr>
+        <w:pStyle w:val="HeadingWhite"/>
+      </w:pPr>
     </w:p>
     <w:sectPr>
       <w:pgSz w:w="11906" w:h="16838"/>
@@ -795,15 +1567,15 @@
     <w:link w:val="Heading1Char"/>
     <w:uiPriority w:val="9"/>
     <w:qFormat/>
-    <w:rsid w:val="00BC4BB2"/>
+    <w:rsid w:val="00E2076A"/>
     <w:pPr>
       <w:suppressAutoHyphens w:val="0"/>
       <w:spacing w:before="0" w:after="480"/>
       <w:outlineLvl w:val="0"/>
     </w:pPr>
     <w:rPr>
-      <w:color w:val="0069FF"/>
-      <w:sz w:val="40"/>
+      <w:color w:val="000000" w:themeColor="text1"/>
+      <w:sz w:val="32"/>
       <w:szCs w:val="40"/>
     </w:rPr>
   </w:style>
@@ -912,16 +1684,14 @@
     <w:name w:val="Heading_White"/>
     <w:basedOn w:val="Normal"/>
     <w:qFormat/>
-    <w:rsid w:val="00316842"/>
+    <w:rsid w:val="00F66531"/>
     <w:pPr>
       <w:spacing w:line="192" w:lineRule="auto"/>
       <w:ind w:right="49"/>
     </w:pPr>
     <w:rPr>
-      <w:rFonts w:ascii="Swis721 Cn BT" w:hAnsi="Swis721 Cn BT"/>
-      <w:b/>
-      <w:color w:val="FFFFFF" w:themeColor="background1"/>
-      <w:sz w:val="72"/>
+      <w:color w:val="000000" w:themeColor="text1"/>
+      <w:sz w:val="32"/>
       <w:szCs w:val="80"/>
     </w:rPr>
   </w:style>
@@ -1097,15 +1867,22 @@
     <w:unhideWhenUsed/>
     <w:rsid w:val="0025069A"/>
     <w:pPr>
-      <w:spacing w:after="100"/>
+      <w:suppressAutoHyphens/>
+      <w:autoSpaceDE w:val="0"/>
+      <w:autoSpaceDN w:val="0"/>
+      <w:adjustRightInd w:val="0"/>
+      <w:spacing w:before="240" w:after="120" w:line="288" w:lineRule="auto"/>
+      <w:textAlignment w:val="center"/>
     </w:pPr>
     <w:rPr>
-      <w:rFonts w:ascii="Arial" w:hAnsi="Arial" w:cs="Arial"/>
+      <w:rFonts w:cstheme="minorHAnsi"/>
       <w:b/>
-      <w:color w:val="3B3744"/>
+      <w:bCs/>
+      <w:color w:val="000000"/>
+      <w:kern w:val="0"/>
       <w:sz w:val="20"/>
-      <w:szCs w:val="20"/>
-      <w:lang w:val="en-US"/>
+      <w:szCs w:val="24"/>
+      <w14:ligatures w14:val="none"/>
     </w:rPr>
   </w:style>
   <w:style w:type="paragraph" w:styleId="TOC3">
@@ -1117,9 +1894,18 @@
     <w:unhideWhenUsed/>
     <w:rsid w:val="0025069A"/>
     <w:pPr>
-      <w:spacing w:after="100"/>
-      <w:ind w:left="181"/>
+      <w:tabs>
+        <w:tab w:val="clear" w:pos="400"/>
+        <w:tab w:val="clear" w:pos="700"/>
+      </w:tabs>
+      <w:spacing w:before="0" w:after="0"/>
+      <w:ind w:left="480"/>
     </w:pPr>
+    <w:rPr>
+      <w:rFonts w:asciiTheme="minorHAnsi" w:hAnsiTheme="minorHAnsi" w:cstheme="minorHAnsi"/>
+      <w:sz w:val="20"/>
+      <w:szCs w:val="24"/>
+    </w:rPr>
   </w:style>
   <w:style w:type="paragraph" w:styleId="TOC2">
     <w:name w:val="toc 2"/>
@@ -1130,22 +1916,34 @@
     <w:unhideWhenUsed/>
     <w:rsid w:val="0025069A"/>
     <w:pPr>
-      <w:spacing w:after="100"/>
-      <w:ind w:left="181"/>
+      <w:tabs>
+        <w:tab w:val="clear" w:pos="400"/>
+        <w:tab w:val="clear" w:pos="700"/>
+      </w:tabs>
+      <w:spacing w:after="0"/>
+      <w:ind w:left="240"/>
     </w:pPr>
+    <w:rPr>
+      <w:rFonts w:asciiTheme="minorHAnsi" w:hAnsiTheme="minorHAnsi" w:cstheme="minorHAnsi"/>
+      <w:i/>
+      <w:iCs/>
+      <w:sz w:val="20"/>
+      <w:szCs w:val="24"/>
+    </w:rPr>
   </w:style>
   <w:style w:type="character" w:customStyle="1" w:styleId="Heading1Char">
     <w:name w:val="Heading 1 Char"/>
     <w:basedOn w:val="DefaultParagraphFont"/>
     <w:link w:val="Heading1"/>
     <w:uiPriority w:val="9"/>
-    <w:rsid w:val="00BC4BB2"/>
-    <w:rPr>
-      <w:rFonts w:ascii="Arial" w:hAnsi="Arial" w:cs="Arial"/>
-      <w:color w:val="0069FF"/>
-      <w:sz w:val="40"/>
+    <w:rsid w:val="00E2076A"/>
+    <w:rPr>
+      <w:rFonts w:ascii="Times New Roman" w:hAnsi="Times New Roman" w:cs="Arial"/>
+      <w:color w:val="000000" w:themeColor="text1"/>
+      <w:kern w:val="0"/>
+      <w:sz w:val="32"/>
       <w:szCs w:val="40"/>
-      <w:lang w:val="en-US"/>
+      <w14:ligatures w14:val="none"/>
     </w:rPr>
   </w:style>
   <w:style w:type="character" w:customStyle="1" w:styleId="Heading2Char">
@@ -1254,6 +2052,177 @@
       <w:sz w:val="24"/>
       <w:szCs w:val="18"/>
       <w14:ligatures w14:val="none"/>
+    </w:rPr>
+  </w:style>
+  <w:style w:type="paragraph" w:styleId="IntenseQuote">
+    <w:name w:val="Intense Quote"/>
+    <w:basedOn w:val="Normal"/>
+    <w:next w:val="Normal"/>
+    <w:link w:val="IntenseQuoteChar"/>
+    <w:uiPriority w:val="30"/>
+    <w:qFormat/>
+    <w:rsid w:val="00BF6B0A"/>
+    <w:pPr>
+      <w:pBdr>
+        <w:top w:val="single" w:sz="4" w:space="10" w:color="000000" w:themeColor="text1"/>
+        <w:bottom w:val="single" w:sz="4" w:space="10" w:color="000000" w:themeColor="text1"/>
+      </w:pBdr>
+      <w:spacing w:before="360" w:after="360"/>
+      <w:ind w:left="864" w:right="864"/>
+      <w:jc w:val="center"/>
+    </w:pPr>
+    <w:rPr>
+      <w:rFonts w:cs="Times New Roman"/>
+      <w:iCs/>
+      <w:color w:val="auto"/>
+      <w:sz w:val="32"/>
+    </w:rPr>
+  </w:style>
+  <w:style w:type="character" w:customStyle="1" w:styleId="IntenseQuoteChar">
+    <w:name w:val="Intense Quote Char"/>
+    <w:basedOn w:val="DefaultParagraphFont"/>
+    <w:link w:val="IntenseQuote"/>
+    <w:uiPriority w:val="30"/>
+    <w:rsid w:val="00BF6B0A"/>
+    <w:rPr>
+      <w:rFonts w:ascii="Times New Roman" w:hAnsi="Times New Roman" w:cs="Times New Roman"/>
+      <w:iCs/>
+      <w:kern w:val="0"/>
+      <w:sz w:val="32"/>
+      <w:szCs w:val="18"/>
+      <w14:ligatures w14:val="none"/>
+    </w:rPr>
+  </w:style>
+  <w:style w:type="paragraph" w:styleId="TOC4">
+    <w:name w:val="toc 4"/>
+    <w:basedOn w:val="Normal"/>
+    <w:next w:val="Normal"/>
+    <w:autoRedefine/>
+    <w:uiPriority w:val="39"/>
+    <w:unhideWhenUsed/>
+    <w:rsid w:val="00B4355D"/>
+    <w:pPr>
+      <w:tabs>
+        <w:tab w:val="clear" w:pos="400"/>
+        <w:tab w:val="clear" w:pos="700"/>
+      </w:tabs>
+      <w:spacing w:before="0" w:after="0"/>
+      <w:ind w:left="720"/>
+    </w:pPr>
+    <w:rPr>
+      <w:rFonts w:asciiTheme="minorHAnsi" w:hAnsiTheme="minorHAnsi" w:cstheme="minorHAnsi"/>
+      <w:sz w:val="20"/>
+      <w:szCs w:val="24"/>
+    </w:rPr>
+  </w:style>
+  <w:style w:type="paragraph" w:styleId="TOC5">
+    <w:name w:val="toc 5"/>
+    <w:basedOn w:val="Normal"/>
+    <w:next w:val="Normal"/>
+    <w:autoRedefine/>
+    <w:uiPriority w:val="39"/>
+    <w:unhideWhenUsed/>
+    <w:rsid w:val="00B4355D"/>
+    <w:pPr>
+      <w:tabs>
+        <w:tab w:val="clear" w:pos="400"/>
+        <w:tab w:val="clear" w:pos="700"/>
+      </w:tabs>
+      <w:spacing w:before="0" w:after="0"/>
+      <w:ind w:left="960"/>
+    </w:pPr>
+    <w:rPr>
+      <w:rFonts w:asciiTheme="minorHAnsi" w:hAnsiTheme="minorHAnsi" w:cstheme="minorHAnsi"/>
+      <w:sz w:val="20"/>
+      <w:szCs w:val="24"/>
+    </w:rPr>
+  </w:style>
+  <w:style w:type="paragraph" w:styleId="TOC6">
+    <w:name w:val="toc 6"/>
+    <w:basedOn w:val="Normal"/>
+    <w:next w:val="Normal"/>
+    <w:autoRedefine/>
+    <w:uiPriority w:val="39"/>
+    <w:unhideWhenUsed/>
+    <w:rsid w:val="00B4355D"/>
+    <w:pPr>
+      <w:tabs>
+        <w:tab w:val="clear" w:pos="400"/>
+        <w:tab w:val="clear" w:pos="700"/>
+      </w:tabs>
+      <w:spacing w:before="0" w:after="0"/>
+      <w:ind w:left="1200"/>
+    </w:pPr>
+    <w:rPr>
+      <w:rFonts w:asciiTheme="minorHAnsi" w:hAnsiTheme="minorHAnsi" w:cstheme="minorHAnsi"/>
+      <w:sz w:val="20"/>
+      <w:szCs w:val="24"/>
+    </w:rPr>
+  </w:style>
+  <w:style w:type="paragraph" w:styleId="TOC7">
+    <w:name w:val="toc 7"/>
+    <w:basedOn w:val="Normal"/>
+    <w:next w:val="Normal"/>
+    <w:autoRedefine/>
+    <w:uiPriority w:val="39"/>
+    <w:unhideWhenUsed/>
+    <w:rsid w:val="00B4355D"/>
+    <w:pPr>
+      <w:tabs>
+        <w:tab w:val="clear" w:pos="400"/>
+        <w:tab w:val="clear" w:pos="700"/>
+      </w:tabs>
+      <w:spacing w:before="0" w:after="0"/>
+      <w:ind w:left="1440"/>
+    </w:pPr>
+    <w:rPr>
+      <w:rFonts w:asciiTheme="minorHAnsi" w:hAnsiTheme="minorHAnsi" w:cstheme="minorHAnsi"/>
+      <w:sz w:val="20"/>
+      <w:szCs w:val="24"/>
+    </w:rPr>
+  </w:style>
+  <w:style w:type="paragraph" w:styleId="TOC8">
+    <w:name w:val="toc 8"/>
+    <w:basedOn w:val="Normal"/>
+    <w:next w:val="Normal"/>
+    <w:autoRedefine/>
+    <w:uiPriority w:val="39"/>
+    <w:unhideWhenUsed/>
+    <w:rsid w:val="00B4355D"/>
+    <w:pPr>
+      <w:tabs>
+        <w:tab w:val="clear" w:pos="400"/>
+        <w:tab w:val="clear" w:pos="700"/>
+      </w:tabs>
+      <w:spacing w:before="0" w:after="0"/>
+      <w:ind w:left="1680"/>
+    </w:pPr>
+    <w:rPr>
+      <w:rFonts w:asciiTheme="minorHAnsi" w:hAnsiTheme="minorHAnsi" w:cstheme="minorHAnsi"/>
+      <w:sz w:val="20"/>
+      <w:szCs w:val="24"/>
+    </w:rPr>
+  </w:style>
+  <w:style w:type="paragraph" w:styleId="TOC9">
+    <w:name w:val="toc 9"/>
+    <w:basedOn w:val="Normal"/>
+    <w:next w:val="Normal"/>
+    <w:autoRedefine/>
+    <w:uiPriority w:val="39"/>
+    <w:unhideWhenUsed/>
+    <w:rsid w:val="00B4355D"/>
+    <w:pPr>
+      <w:tabs>
+        <w:tab w:val="clear" w:pos="400"/>
+        <w:tab w:val="clear" w:pos="700"/>
+      </w:tabs>
+      <w:spacing w:before="0" w:after="0"/>
+      <w:ind w:left="1920"/>
+    </w:pPr>
+    <w:rPr>
+      <w:rFonts w:asciiTheme="minorHAnsi" w:hAnsiTheme="minorHAnsi" w:cstheme="minorHAnsi"/>
+      <w:sz w:val="20"/>
+      <w:szCs w:val="24"/>
     </w:rPr>
   </w:style>
 </w:styles>
@@ -1556,4 +2525,16 @@
     </a:ext>
   </a:extLst>
 </a:theme>
+</file>
+
+<file path=customXml/item1.xml><?xml version="1.0" encoding="utf-8"?>
+<b:Sources xmlns:b="http://schemas.openxmlformats.org/officeDocument/2006/bibliography" xmlns="http://schemas.openxmlformats.org/officeDocument/2006/bibliography" SelectedStyle="\APASixthEditionOfficeOnline.xsl" StyleName="APA" Version="6"/>
+</file>
+
+<file path=customXml/itemProps1.xml><?xml version="1.0" encoding="utf-8"?>
+<ds:datastoreItem xmlns:ds="http://schemas.openxmlformats.org/officeDocument/2006/customXml" ds:itemID="{317F9631-3F61-4E77-9A30-62122276C480}">
+  <ds:schemaRefs>
+    <ds:schemaRef ds:uri="http://schemas.openxmlformats.org/officeDocument/2006/bibliography"/>
+  </ds:schemaRefs>
+</ds:datastoreItem>
 </file>
</xml_diff>